<commit_message>
finish command for patterns
</commit_message>
<xml_diff>
--- a/Patterns/Command/CommandBatchInvokerLab.docx
+++ b/Patterns/Command/CommandBatchInvokerLab.docx
@@ -74,8 +74,6 @@
       <w:r>
         <w:t xml:space="preserve">   </w:t>
       </w:r>
-      <w:bookmarkStart w:id="0" w:name="_GoBack"/>
-      <w:bookmarkEnd w:id="0"/>
     </w:p>
     <w:p>
       <w:pPr>
@@ -138,7 +136,15 @@
       </w:r>
       <w:proofErr w:type="spellEnd"/>
       <w:r>
-        <w:t xml:space="preserve"> demo as your starter code. From our discussions in class</w:t>
+        <w:t xml:space="preserve"> demo as your starter code. </w:t>
+      </w:r>
+    </w:p>
+    <w:p>
+      <w:pPr>
+        <w:pStyle w:val="NormalWeb"/>
+      </w:pPr>
+      <w:r>
+        <w:t>From our discussions in class</w:t>
       </w:r>
       <w:r>
         <w:t>,</w:t>
@@ -257,6 +263,10 @@
     <w:p>
       <w:pPr>
         <w:pStyle w:val="NormalWeb"/>
+        <w:spacing w:before="0" w:beforeAutospacing="0" w:after="0" w:afterAutospacing="0"/>
+        <w:rPr>
+          <w:i/>
+        </w:rPr>
       </w:pPr>
       <w:r>
         <w:t xml:space="preserve">The best place to start is to add a </w:t>
@@ -306,57 +316,188 @@
       </w:r>
       <w:r>
         <w:br/>
+      </w:r>
+      <w:r>
+        <w:rPr>
+          <w:i/>
+        </w:rPr>
         <w:t xml:space="preserve">Also, add a public void </w:t>
       </w:r>
       <w:proofErr w:type="gramStart"/>
       <w:r>
+        <w:rPr>
+          <w:i/>
+        </w:rPr>
         <w:t>Execute(</w:t>
       </w:r>
       <w:proofErr w:type="spellStart"/>
       <w:proofErr w:type="gramEnd"/>
       <w:r>
+        <w:rPr>
+          <w:i/>
+        </w:rPr>
         <w:t>ICommand</w:t>
       </w:r>
       <w:proofErr w:type="spellEnd"/>
       <w:r>
-        <w:t xml:space="preserve"> command) method. This method should add the command parameter to the list and, when five commands have been added, it should </w:t>
-      </w:r>
-      <w:proofErr w:type="spellStart"/>
-      <w:r>
+        <w:rPr>
+          <w:i/>
+        </w:rPr>
+        <w:t xml:space="preserve"> command) method. This method should </w:t>
+      </w:r>
+    </w:p>
+    <w:p>
+      <w:pPr>
+        <w:pStyle w:val="NormalWeb"/>
+        <w:spacing w:before="0" w:beforeAutospacing="0" w:after="0" w:afterAutospacing="0"/>
+        <w:ind w:firstLine="360"/>
+        <w:rPr>
+          <w:i/>
+        </w:rPr>
+      </w:pPr>
+      <w:proofErr w:type="gramStart"/>
+      <w:r>
+        <w:rPr>
+          <w:i/>
+        </w:rPr>
+        <w:t>add</w:t>
+      </w:r>
+      <w:proofErr w:type="gramEnd"/>
+      <w:r>
+        <w:rPr>
+          <w:i/>
+        </w:rPr>
+        <w:t xml:space="preserve"> the command parameter to the list </w:t>
+      </w:r>
+    </w:p>
+    <w:p>
+      <w:pPr>
+        <w:pStyle w:val="NormalWeb"/>
+        <w:spacing w:before="0" w:beforeAutospacing="0" w:after="0" w:afterAutospacing="0"/>
+        <w:ind w:firstLine="360"/>
+        <w:rPr>
+          <w:i/>
+        </w:rPr>
+      </w:pPr>
+      <w:proofErr w:type="gramStart"/>
+      <w:r>
+        <w:rPr>
+          <w:i/>
+        </w:rPr>
+        <w:t>and</w:t>
+      </w:r>
+      <w:proofErr w:type="gramEnd"/>
+      <w:r>
+        <w:rPr>
+          <w:i/>
+        </w:rPr>
+        <w:t xml:space="preserve">, when five commands have been added, </w:t>
+      </w:r>
+    </w:p>
+    <w:p>
+      <w:pPr>
+        <w:pStyle w:val="NormalWeb"/>
+        <w:spacing w:before="0" w:beforeAutospacing="0" w:after="0" w:afterAutospacing="0"/>
+        <w:ind w:firstLine="720"/>
+        <w:rPr>
+          <w:i/>
+        </w:rPr>
+      </w:pPr>
+      <w:proofErr w:type="gramStart"/>
+      <w:r>
+        <w:rPr>
+          <w:i/>
+        </w:rPr>
+        <w:t>it</w:t>
+      </w:r>
+      <w:proofErr w:type="gramEnd"/>
+      <w:r>
+        <w:rPr>
+          <w:i/>
+        </w:rPr>
+        <w:t xml:space="preserve"> should </w:t>
+      </w:r>
+      <w:proofErr w:type="spellStart"/>
+      <w:r>
+        <w:rPr>
+          <w:i/>
+        </w:rPr>
         <w:t>foreach</w:t>
       </w:r>
       <w:proofErr w:type="spellEnd"/>
       <w:r>
-        <w:t xml:space="preserve"> through the list executing the commands. Lastly, </w:t>
-      </w:r>
-      <w:r>
+        <w:rPr>
+          <w:i/>
+        </w:rPr>
+        <w:t xml:space="preserve"> through the list executing the commands. </w:t>
+      </w:r>
+    </w:p>
+    <w:p>
+      <w:pPr>
+        <w:pStyle w:val="NormalWeb"/>
+        <w:spacing w:before="0" w:beforeAutospacing="0" w:after="0" w:afterAutospacing="0"/>
+      </w:pPr>
+    </w:p>
+    <w:p>
+      <w:pPr>
+        <w:pStyle w:val="NormalWeb"/>
+        <w:spacing w:before="0" w:beforeAutospacing="0" w:after="0" w:afterAutospacing="0"/>
+        <w:rPr>
+          <w:i/>
+        </w:rPr>
+      </w:pPr>
+      <w:r>
+        <w:rPr>
+          <w:i/>
+        </w:rPr>
+        <w:t xml:space="preserve">Lastly, </w:t>
+      </w:r>
+      <w:r>
+        <w:rPr>
+          <w:i/>
+        </w:rPr>
         <w:t xml:space="preserve">after executing the commands, </w:t>
       </w:r>
       <w:r>
+        <w:rPr>
+          <w:i/>
+        </w:rPr>
         <w:t>it should clear the list to make room for the next 5 commands.</w:t>
       </w:r>
       <w:r>
-        <w:t xml:space="preserve"> </w:t>
-      </w:r>
-      <w:r>
-        <w:t xml:space="preserve">Add </w:t>
+        <w:rPr>
+          <w:i/>
+        </w:rPr>
+        <w:t xml:space="preserve"> Add </w:t>
       </w:r>
       <w:proofErr w:type="spellStart"/>
       <w:proofErr w:type="gramStart"/>
       <w:r>
+        <w:rPr>
+          <w:i/>
+        </w:rPr>
         <w:t>Thread.Sleep</w:t>
       </w:r>
       <w:proofErr w:type="spellEnd"/>
       <w:r>
+        <w:rPr>
+          <w:i/>
+        </w:rPr>
         <w:t>(</w:t>
       </w:r>
       <w:proofErr w:type="gramEnd"/>
       <w:r>
-        <w:t>500) af</w:t>
-      </w:r>
-      <w:r>
-        <w:t>ter clearing commands from list.</w:t>
-      </w:r>
+        <w:rPr>
+          <w:i/>
+        </w:rPr>
+        <w:t>500) after clearing commands from list.</w:t>
+      </w:r>
+    </w:p>
+    <w:p>
+      <w:pPr>
+        <w:pStyle w:val="NormalWeb"/>
+        <w:spacing w:before="0" w:beforeAutospacing="0" w:after="0" w:afterAutospacing="0"/>
+      </w:pPr>
     </w:p>
     <w:p>
       <w:pPr>
@@ -367,14 +508,23 @@
         </w:numPr>
       </w:pPr>
       <w:r>
+        <w:rPr>
+          <w:i/>
+        </w:rPr>
         <w:t xml:space="preserve">Add a public </w:t>
       </w:r>
       <w:proofErr w:type="spellStart"/>
       <w:r>
+        <w:rPr>
+          <w:i/>
+        </w:rPr>
         <w:t>SpreadSheetBatchCommandDecorator.cs</w:t>
       </w:r>
       <w:proofErr w:type="spellEnd"/>
       <w:r>
+        <w:rPr>
+          <w:i/>
+        </w:rPr>
         <w:t xml:space="preserve"> file to the Decorator project.</w:t>
       </w:r>
       <w:r>
@@ -382,17 +532,31 @@
       </w:r>
       <w:r>
         <w:br/>
+      </w:r>
+      <w:r>
+        <w:rPr>
+          <w:i/>
+        </w:rPr>
         <w:t xml:space="preserve">This class will need to inherit from the </w:t>
       </w:r>
       <w:proofErr w:type="spellStart"/>
       <w:r>
+        <w:rPr>
+          <w:i/>
+        </w:rPr>
         <w:t>SpreadSheetDecorator</w:t>
       </w:r>
       <w:proofErr w:type="spellEnd"/>
       <w:r>
+        <w:rPr>
+          <w:i/>
+        </w:rPr>
         <w:t xml:space="preserve"> class. Add the </w:t>
       </w:r>
       <w:r>
+        <w:rPr>
+          <w:i/>
+        </w:rPr>
         <w:t>requisite namespaces.</w:t>
       </w:r>
       <w:r>
@@ -400,35 +564,78 @@
       </w:r>
       <w:r>
         <w:br/>
+      </w:r>
+      <w:r>
+        <w:rPr>
+          <w:i/>
+        </w:rPr>
         <w:t xml:space="preserve">Create a private instance of the </w:t>
       </w:r>
       <w:proofErr w:type="spellStart"/>
       <w:r>
+        <w:rPr>
+          <w:i/>
+        </w:rPr>
         <w:t>BatchInvoker</w:t>
       </w:r>
       <w:proofErr w:type="spellEnd"/>
       <w:r>
-        <w:t>—name it ”invoker.”</w:t>
+        <w:rPr>
+          <w:i/>
+        </w:rPr>
+        <w:t xml:space="preserve">—name </w:t>
+      </w:r>
+      <w:proofErr w:type="gramStart"/>
+      <w:r>
+        <w:rPr>
+          <w:i/>
+        </w:rPr>
+        <w:t>it ”</w:t>
+      </w:r>
+      <w:proofErr w:type="gramEnd"/>
+      <w:r>
+        <w:rPr>
+          <w:i/>
+        </w:rPr>
+        <w:t>invoker.”</w:t>
       </w:r>
       <w:r>
         <w:br/>
       </w:r>
       <w:r>
         <w:br/>
+      </w:r>
+      <w:r>
+        <w:rPr>
+          <w:i/>
+        </w:rPr>
+        <w:lastRenderedPageBreak/>
         <w:t xml:space="preserve">Add </w:t>
       </w:r>
       <w:r>
+        <w:rPr>
+          <w:i/>
+        </w:rPr>
         <w:t>the proper</w:t>
       </w:r>
       <w:r>
+        <w:rPr>
+          <w:i/>
+        </w:rPr>
         <w:t xml:space="preserve"> concrete decorator </w:t>
       </w:r>
       <w:proofErr w:type="spellStart"/>
       <w:r>
+        <w:rPr>
+          <w:i/>
+        </w:rPr>
         <w:t>c’tor</w:t>
       </w:r>
       <w:proofErr w:type="spellEnd"/>
       <w:r>
+        <w:rPr>
+          <w:i/>
+        </w:rPr>
         <w:t>.</w:t>
       </w:r>
       <w:r>
@@ -436,80 +643,149 @@
       </w:r>
       <w:r>
         <w:br/>
+      </w:r>
+      <w:r>
+        <w:rPr>
+          <w:i/>
+        </w:rPr>
         <w:t xml:space="preserve">Override the </w:t>
       </w:r>
       <w:proofErr w:type="spellStart"/>
       <w:proofErr w:type="gramStart"/>
       <w:r>
+        <w:rPr>
+          <w:i/>
+        </w:rPr>
         <w:t>SetValue</w:t>
       </w:r>
       <w:proofErr w:type="spellEnd"/>
       <w:r>
+        <w:rPr>
+          <w:i/>
+        </w:rPr>
         <w:t>(</w:t>
       </w:r>
       <w:proofErr w:type="gramEnd"/>
       <w:r>
+        <w:rPr>
+          <w:i/>
+        </w:rPr>
         <w:t>) method</w:t>
       </w:r>
       <w:r>
+        <w:rPr>
+          <w:i/>
+        </w:rPr>
         <w:t xml:space="preserve"> of the </w:t>
       </w:r>
       <w:proofErr w:type="spellStart"/>
       <w:r>
+        <w:rPr>
+          <w:i/>
+        </w:rPr>
         <w:t>SpreadSheetDecorator</w:t>
       </w:r>
       <w:proofErr w:type="spellEnd"/>
       <w:r>
+        <w:rPr>
+          <w:i/>
+        </w:rPr>
         <w:t>. In the overrid</w:t>
       </w:r>
       <w:r>
+        <w:rPr>
+          <w:i/>
+        </w:rPr>
         <w:t>d</w:t>
       </w:r>
       <w:r>
+        <w:rPr>
+          <w:i/>
+        </w:rPr>
         <w:t xml:space="preserve">en </w:t>
       </w:r>
       <w:proofErr w:type="spellStart"/>
-      <w:r>
-        <w:lastRenderedPageBreak/>
+      <w:proofErr w:type="gramStart"/>
+      <w:r>
+        <w:rPr>
+          <w:i/>
+        </w:rPr>
         <w:t>SetValue</w:t>
       </w:r>
       <w:proofErr w:type="spellEnd"/>
       <w:r>
-        <w:t xml:space="preserve">() method—create an instance of </w:t>
-      </w:r>
-      <w:r>
+        <w:rPr>
+          <w:i/>
+        </w:rPr>
+        <w:t>(</w:t>
+      </w:r>
+      <w:proofErr w:type="gramEnd"/>
+      <w:r>
+        <w:rPr>
+          <w:i/>
+        </w:rPr>
+        <w:t xml:space="preserve">) method—create an instance of </w:t>
+      </w:r>
+      <w:r>
+        <w:rPr>
+          <w:i/>
+        </w:rPr>
         <w:t>a</w:t>
       </w:r>
       <w:r>
+        <w:rPr>
+          <w:i/>
+        </w:rPr>
         <w:t xml:space="preserve"> </w:t>
       </w:r>
       <w:proofErr w:type="spellStart"/>
       <w:r>
+        <w:rPr>
+          <w:i/>
+        </w:rPr>
         <w:t>SetValue</w:t>
       </w:r>
       <w:proofErr w:type="spellEnd"/>
       <w:r>
+        <w:rPr>
+          <w:i/>
+        </w:rPr>
         <w:t xml:space="preserve"> command. Next, call </w:t>
       </w:r>
       <w:proofErr w:type="spellStart"/>
       <w:proofErr w:type="gramStart"/>
       <w:r>
+        <w:rPr>
+          <w:i/>
+        </w:rPr>
         <w:t>invoker.Execute</w:t>
       </w:r>
       <w:proofErr w:type="spellEnd"/>
       <w:r>
+        <w:rPr>
+          <w:i/>
+        </w:rPr>
         <w:t>(</w:t>
       </w:r>
       <w:proofErr w:type="gramEnd"/>
       <w:r>
+        <w:rPr>
+          <w:i/>
+        </w:rPr>
         <w:t xml:space="preserve">command). Where “command” is the instance of the </w:t>
       </w:r>
       <w:proofErr w:type="spellStart"/>
       <w:r>
+        <w:rPr>
+          <w:i/>
+        </w:rPr>
         <w:t>SetValue</w:t>
       </w:r>
       <w:proofErr w:type="spellEnd"/>
       <w:r>
+        <w:rPr>
+          <w:i/>
+        </w:rPr>
         <w:t xml:space="preserve"> command just created.</w:t>
       </w:r>
       <w:r>
@@ -525,116 +801,255 @@
         </w:numPr>
       </w:pPr>
       <w:r>
+        <w:rPr>
+          <w:i/>
+        </w:rPr>
         <w:t xml:space="preserve">In </w:t>
       </w:r>
       <w:proofErr w:type="spellStart"/>
       <w:r>
+        <w:rPr>
+          <w:i/>
+        </w:rPr>
         <w:t>Program.cs</w:t>
       </w:r>
       <w:proofErr w:type="spellEnd"/>
       <w:r>
+        <w:rPr>
+          <w:i/>
+        </w:rPr>
         <w:t xml:space="preserve">, add a new private static void </w:t>
       </w:r>
       <w:proofErr w:type="spellStart"/>
       <w:proofErr w:type="gramStart"/>
       <w:r>
+        <w:rPr>
+          <w:i/>
+        </w:rPr>
         <w:t>BatchSpreadSheet</w:t>
       </w:r>
       <w:proofErr w:type="spellEnd"/>
       <w:r>
+        <w:rPr>
+          <w:i/>
+        </w:rPr>
         <w:t>(</w:t>
       </w:r>
       <w:proofErr w:type="gramEnd"/>
       <w:r>
-        <w:t xml:space="preserve">) method. </w:t>
+        <w:rPr>
+          <w:i/>
+        </w:rPr>
+        <w:t>) method.</w:t>
+      </w:r>
+      <w:r>
+        <w:t xml:space="preserve"> </w:t>
       </w:r>
       <w:r>
         <w:br/>
       </w:r>
       <w:r>
         <w:br/>
+      </w:r>
+      <w:r>
+        <w:rPr>
+          <w:i/>
+        </w:rPr>
         <w:t xml:space="preserve">Inside </w:t>
       </w:r>
       <w:proofErr w:type="spellStart"/>
       <w:proofErr w:type="gramStart"/>
       <w:r>
+        <w:rPr>
+          <w:i/>
+        </w:rPr>
         <w:t>BatchSpreadSheet</w:t>
       </w:r>
       <w:proofErr w:type="spellEnd"/>
       <w:r>
+        <w:rPr>
+          <w:i/>
+        </w:rPr>
         <w:t>(</w:t>
       </w:r>
       <w:proofErr w:type="gramEnd"/>
       <w:r>
+        <w:rPr>
+          <w:i/>
+        </w:rPr>
         <w:t xml:space="preserve">), create an instance of a </w:t>
       </w:r>
       <w:proofErr w:type="spellStart"/>
       <w:r>
+        <w:rPr>
+          <w:i/>
+        </w:rPr>
         <w:t>simplespreadsheet</w:t>
       </w:r>
       <w:proofErr w:type="spellEnd"/>
       <w:r>
-        <w:t xml:space="preserve">. Decorate the </w:t>
-      </w:r>
-      <w:proofErr w:type="spellStart"/>
-      <w:r>
-        <w:t>simplespreadsheet</w:t>
-      </w:r>
-      <w:proofErr w:type="spellEnd"/>
-      <w:r>
+        <w:rPr>
+          <w:i/>
+        </w:rPr>
+        <w:t>.</w:t>
+      </w:r>
+      <w:r>
+        <w:t xml:space="preserve"> </w:t>
+      </w:r>
+    </w:p>
+    <w:p>
+      <w:pPr>
+        <w:pStyle w:val="ListParagraph"/>
+      </w:pPr>
+    </w:p>
+    <w:p>
+      <w:pPr>
+        <w:pStyle w:val="ListParagraph"/>
+        <w:rPr>
+          <w:i/>
+        </w:rPr>
+      </w:pPr>
+      <w:r>
+        <w:rPr>
+          <w:i/>
+        </w:rPr>
+        <w:t xml:space="preserve">Decorate the </w:t>
+      </w:r>
+      <w:proofErr w:type="spellStart"/>
+      <w:r>
+        <w:rPr>
+          <w:i/>
+        </w:rPr>
+        <w:t>simplespre</w:t>
+      </w:r>
+      <w:r>
+        <w:rPr>
+          <w:i/>
+        </w:rPr>
+        <w:t>adsheet</w:t>
+      </w:r>
+      <w:proofErr w:type="spellEnd"/>
+      <w:r>
+        <w:rPr>
+          <w:i/>
+        </w:rPr>
         <w:t xml:space="preserve"> with an instance of the </w:t>
       </w:r>
       <w:proofErr w:type="spellStart"/>
       <w:r>
+        <w:rPr>
+          <w:i/>
+        </w:rPr>
         <w:t>SpreadSheetBatchCommandDecorator</w:t>
       </w:r>
       <w:proofErr w:type="spellEnd"/>
       <w:r>
-        <w:t xml:space="preserve">.  Call </w:t>
-      </w:r>
-      <w:r>
+        <w:rPr>
+          <w:i/>
+        </w:rPr>
+        <w:t xml:space="preserve">.  </w:t>
+      </w:r>
+    </w:p>
+    <w:p>
+      <w:pPr>
+        <w:pStyle w:val="ListParagraph"/>
+      </w:pPr>
+    </w:p>
+    <w:p>
+      <w:pPr>
+        <w:pStyle w:val="ListParagraph"/>
+        <w:rPr>
+          <w:i/>
+        </w:rPr>
+      </w:pPr>
+      <w:r>
+        <w:rPr>
+          <w:i/>
+        </w:rPr>
+        <w:t xml:space="preserve">Call </w:t>
+      </w:r>
+      <w:r>
+        <w:rPr>
+          <w:i/>
+        </w:rPr>
         <w:t xml:space="preserve">the </w:t>
       </w:r>
       <w:proofErr w:type="spellStart"/>
       <w:proofErr w:type="gramStart"/>
       <w:r>
+        <w:rPr>
+          <w:i/>
+        </w:rPr>
         <w:t>UpdateSpreadSheet</w:t>
       </w:r>
       <w:proofErr w:type="spellEnd"/>
       <w:r>
+        <w:rPr>
+          <w:i/>
+        </w:rPr>
         <w:t>(</w:t>
       </w:r>
       <w:proofErr w:type="gramEnd"/>
       <w:r>
+        <w:rPr>
+          <w:i/>
+        </w:rPr>
         <w:t xml:space="preserve">) and </w:t>
       </w:r>
       <w:proofErr w:type="spellStart"/>
       <w:r>
+        <w:rPr>
+          <w:i/>
+        </w:rPr>
         <w:t>ValidateSpreadSheet</w:t>
       </w:r>
       <w:proofErr w:type="spellEnd"/>
       <w:r>
+        <w:rPr>
+          <w:i/>
+        </w:rPr>
         <w:t xml:space="preserve">() </w:t>
       </w:r>
       <w:r>
+        <w:rPr>
+          <w:i/>
+        </w:rPr>
         <w:t>helper functions</w:t>
       </w:r>
       <w:r>
+        <w:rPr>
+          <w:i/>
+        </w:rPr>
         <w:t>, passing in the decorated spreadsheet,</w:t>
       </w:r>
       <w:r>
+        <w:rPr>
+          <w:i/>
+        </w:rPr>
         <w:t xml:space="preserve"> </w:t>
       </w:r>
       <w:r>
+        <w:rPr>
+          <w:i/>
+        </w:rPr>
         <w:t xml:space="preserve">to prove </w:t>
       </w:r>
       <w:r>
+        <w:rPr>
+          <w:i/>
+        </w:rPr>
         <w:t>your</w:t>
       </w:r>
       <w:r>
+        <w:rPr>
+          <w:i/>
+        </w:rPr>
         <w:t xml:space="preserve"> code still works as designed.</w:t>
       </w:r>
       <w:r>
+        <w:rPr>
+          <w:i/>
+        </w:rPr>
         <w:br/>
       </w:r>
     </w:p>
@@ -645,39 +1060,74 @@
           <w:ilvl w:val="0"/>
           <w:numId w:val="1"/>
         </w:numPr>
-      </w:pPr>
-      <w:r>
+        <w:rPr>
+          <w:i/>
+        </w:rPr>
+      </w:pPr>
+      <w:bookmarkStart w:id="0" w:name="_GoBack"/>
+      <w:r>
+        <w:rPr>
+          <w:i/>
+        </w:rPr>
         <w:t xml:space="preserve">Comment out all code in </w:t>
       </w:r>
       <w:proofErr w:type="gramStart"/>
       <w:r>
+        <w:rPr>
+          <w:i/>
+        </w:rPr>
         <w:t>Main(</w:t>
       </w:r>
       <w:proofErr w:type="gramEnd"/>
       <w:r>
+        <w:rPr>
+          <w:i/>
+        </w:rPr>
         <w:t xml:space="preserve">) and </w:t>
       </w:r>
       <w:r>
+        <w:rPr>
+          <w:i/>
+        </w:rPr>
         <w:t xml:space="preserve">add </w:t>
       </w:r>
       <w:r>
+        <w:rPr>
+          <w:i/>
+        </w:rPr>
         <w:t xml:space="preserve">a call to </w:t>
       </w:r>
       <w:proofErr w:type="spellStart"/>
       <w:r>
+        <w:rPr>
+          <w:i/>
+        </w:rPr>
         <w:t>BatchSpreadSheet</w:t>
       </w:r>
       <w:proofErr w:type="spellEnd"/>
       <w:r>
+        <w:rPr>
+          <w:i/>
+        </w:rPr>
         <w:t>()</w:t>
       </w:r>
       <w:r>
+        <w:rPr>
+          <w:i/>
+        </w:rPr>
         <w:t xml:space="preserve">. </w:t>
       </w:r>
       <w:r>
+        <w:rPr>
+          <w:i/>
+        </w:rPr>
         <w:t>Run the app—it should not throw any exceptions.</w:t>
       </w:r>
-      <w:r>
+      <w:bookmarkEnd w:id="0"/>
+      <w:r>
+        <w:rPr>
+          <w:i/>
+        </w:rPr>
         <w:br/>
       </w:r>
     </w:p>

</xml_diff>